<commit_message>
Reason: Updated Proposal Check By: Darrus
</commit_message>
<xml_diff>
--- a/RTS Proposal.docx
+++ b/RTS Proposal.docx
@@ -2,54 +2,713 @@
 <file path=word/document.xml><?xml version="1.0" encoding="utf-8"?>
 <w:document xmlns:wpc="http://schemas.microsoft.com/office/word/2010/wordprocessingCanvas" xmlns:mc="http://schemas.openxmlformats.org/markup-compatibility/2006" xmlns:o="urn:schemas-microsoft-com:office:office" xmlns:r="http://schemas.openxmlformats.org/officeDocument/2006/relationships" xmlns:m="http://schemas.openxmlformats.org/officeDocument/2006/math" xmlns:v="urn:schemas-microsoft-com:vml" xmlns:wp14="http://schemas.microsoft.com/office/word/2010/wordprocessingDrawing" xmlns:wp="http://schemas.openxmlformats.org/drawingml/2006/wordprocessingDrawing" xmlns:w10="urn:schemas-microsoft-com:office:word" xmlns:w="http://schemas.openxmlformats.org/wordprocessingml/2006/main" xmlns:w14="http://schemas.microsoft.com/office/word/2010/wordml" xmlns:w15="http://schemas.microsoft.com/office/word/2012/wordml" xmlns:wpg="http://schemas.microsoft.com/office/word/2010/wordprocessingGroup" xmlns:wpi="http://schemas.microsoft.com/office/word/2010/wordprocessingInk" xmlns:wne="http://schemas.microsoft.com/office/word/2006/wordml" xmlns:wps="http://schemas.microsoft.com/office/word/2010/wordprocessingShape" mc:Ignorable="w14 w15 wp14">
   <w:body>
-    <w:p>
-      <w:pPr>
-        <w:jc w:val="center"/>
-        <w:rPr>
-          <w:b/>
-          <w:sz w:val="28"/>
-          <w:u w:val="single"/>
-        </w:rPr>
-      </w:pPr>
-      <w:r>
+    <w:sdt>
+      <w:sdtPr>
+        <w:id w:val="863097829"/>
+        <w:docPartObj>
+          <w:docPartGallery w:val="Cover Pages"/>
+          <w:docPartUnique/>
+        </w:docPartObj>
+      </w:sdtPr>
+      <w:sdtEndPr>
         <w:rPr>
           <w:b/>
           <w:sz w:val="144"/>
           <w:u w:val="single"/>
         </w:rPr>
-        <w:t>Proposal</w:t>
-      </w:r>
-    </w:p>
-    <w:p>
-      <w:pPr>
-        <w:rPr>
-          <w:sz w:val="28"/>
-        </w:rPr>
-      </w:pPr>
-      <w:r>
-        <w:rPr>
-          <w:sz w:val="28"/>
-        </w:rPr>
-        <w:t xml:space="preserve">Idea: Space </w:t>
-      </w:r>
-      <w:r>
-        <w:rPr>
-          <w:sz w:val="28"/>
-        </w:rPr>
+      </w:sdtEndPr>
+      <w:sdtContent>
+        <w:p>
+          <w:r>
+            <w:rPr>
+              <w:noProof/>
+              <w:lang w:val="en-PH" w:eastAsia="en-PH"/>
+            </w:rPr>
+            <mc:AlternateContent>
+              <mc:Choice Requires="wps">
+                <w:drawing>
+                  <wp:anchor distT="0" distB="0" distL="114300" distR="114300" simplePos="0" relativeHeight="251659264" behindDoc="0" locked="0" layoutInCell="1" allowOverlap="1" wp14:anchorId="03B26374" wp14:editId="6D9E1D9F">
+                    <wp:simplePos x="0" y="0"/>
+                    <wp:positionH relativeFrom="margin">
+                      <wp:posOffset>5153025</wp:posOffset>
+                    </wp:positionH>
+                    <wp:positionV relativeFrom="page">
+                      <wp:posOffset>923926</wp:posOffset>
+                    </wp:positionV>
+                    <wp:extent cx="670709" cy="571500"/>
+                    <wp:effectExtent l="0" t="0" r="0" b="0"/>
+                    <wp:wrapNone/>
+                    <wp:docPr id="132" name="Rectangle 132"/>
+                    <wp:cNvGraphicFramePr>
+                      <a:graphicFrameLocks xmlns:a="http://schemas.openxmlformats.org/drawingml/2006/main" noChangeAspect="1"/>
+                    </wp:cNvGraphicFramePr>
+                    <a:graphic xmlns:a="http://schemas.openxmlformats.org/drawingml/2006/main">
+                      <a:graphicData uri="http://schemas.microsoft.com/office/word/2010/wordprocessingShape">
+                        <wps:wsp>
+                          <wps:cNvSpPr>
+                            <a:spLocks noChangeAspect="1"/>
+                          </wps:cNvSpPr>
+                          <wps:spPr>
+                            <a:xfrm>
+                              <a:off x="0" y="0"/>
+                              <a:ext cx="670709" cy="571500"/>
+                            </a:xfrm>
+                            <a:prstGeom prst="rect">
+                              <a:avLst/>
+                            </a:prstGeom>
+                            <a:ln>
+                              <a:noFill/>
+                            </a:ln>
+                          </wps:spPr>
+                          <wps:style>
+                            <a:lnRef idx="2">
+                              <a:schemeClr val="accent1">
+                                <a:shade val="50000"/>
+                              </a:schemeClr>
+                            </a:lnRef>
+                            <a:fillRef idx="1">
+                              <a:schemeClr val="accent1"/>
+                            </a:fillRef>
+                            <a:effectRef idx="0">
+                              <a:schemeClr val="accent1"/>
+                            </a:effectRef>
+                            <a:fontRef idx="minor">
+                              <a:schemeClr val="lt1"/>
+                            </a:fontRef>
+                          </wps:style>
+                          <wps:txbx>
+                            <w:txbxContent>
+                              <w:sdt>
+                                <w:sdtPr>
+                                  <w:rPr>
+                                    <w:color w:val="FFFFFF" w:themeColor="background1"/>
+                                    <w:sz w:val="24"/>
+                                    <w:szCs w:val="24"/>
+                                  </w:rPr>
+                                  <w:alias w:val="Year"/>
+                                  <w:tag w:val=""/>
+                                  <w:id w:val="-785116381"/>
+                                  <w:dataBinding w:prefixMappings="xmlns:ns0='http://schemas.microsoft.com/office/2006/coverPageProps' " w:xpath="/ns0:CoverPageProperties[1]/ns0:PublishDate[1]" w:storeItemID="{55AF091B-3C7A-41E3-B477-F2FDAA23CFDA}"/>
+                                  <w:date w:fullDate="2016-02-15T00:00:00Z">
+                                    <w:dateFormat w:val="yyyy"/>
+                                    <w:lid w:val="en-US"/>
+                                    <w:storeMappedDataAs w:val="dateTime"/>
+                                    <w:calendar w:val="gregorian"/>
+                                  </w:date>
+                                </w:sdtPr>
+                                <w:sdtContent>
+                                  <w:p>
+                                    <w:pPr>
+                                      <w:pStyle w:val="NoSpacing"/>
+                                      <w:jc w:val="right"/>
+                                      <w:rPr>
+                                        <w:color w:val="FFFFFF" w:themeColor="background1"/>
+                                        <w:sz w:val="24"/>
+                                        <w:szCs w:val="24"/>
+                                      </w:rPr>
+                                    </w:pPr>
+                                    <w:r>
+                                      <w:rPr>
+                                        <w:color w:val="FFFFFF" w:themeColor="background1"/>
+                                        <w:sz w:val="24"/>
+                                        <w:szCs w:val="24"/>
+                                      </w:rPr>
+                                      <w:t>2016</w:t>
+                                    </w:r>
+                                  </w:p>
+                                </w:sdtContent>
+                              </w:sdt>
+                            </w:txbxContent>
+                          </wps:txbx>
+                          <wps:bodyPr rot="0" spcFirstLastPara="0" vertOverflow="overflow" horzOverflow="overflow" vert="horz" wrap="square" lIns="45720" tIns="45720" rIns="45720" bIns="45720" numCol="1" spcCol="0" rtlCol="0" fromWordArt="0" anchor="b" anchorCtr="0" forceAA="0" compatLnSpc="1">
+                            <a:prstTxWarp prst="textNoShape">
+                              <a:avLst/>
+                            </a:prstTxWarp>
+                            <a:noAutofit/>
+                          </wps:bodyPr>
+                        </wps:wsp>
+                      </a:graphicData>
+                    </a:graphic>
+                    <wp14:sizeRelH relativeFrom="page">
+                      <wp14:pctWidth>0</wp14:pctWidth>
+                    </wp14:sizeRelH>
+                    <wp14:sizeRelV relativeFrom="page">
+                      <wp14:pctHeight>0</wp14:pctHeight>
+                    </wp14:sizeRelV>
+                  </wp:anchor>
+                </w:drawing>
+              </mc:Choice>
+              <mc:Fallback>
+                <w:pict>
+                  <v:rect w14:anchorId="03B26374" id="Rectangle 132" o:spid="_x0000_s1026" style="position:absolute;margin-left:405.75pt;margin-top:72.75pt;width:52.8pt;height:45pt;z-index:251659264;visibility:visible;mso-wrap-style:square;mso-width-percent:0;mso-height-percent:0;mso-wrap-distance-left:9pt;mso-wrap-distance-top:0;mso-wrap-distance-right:9pt;mso-wrap-distance-bottom:0;mso-position-horizontal:absolute;mso-position-horizontal-relative:margin;mso-position-vertical:absolute;mso-position-vertical-relative:page;mso-width-percent:0;mso-height-percent:0;mso-width-relative:page;mso-height-relative:page;v-text-anchor:bottom" o:gfxdata="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" fillcolor="#5b9bd5 [3204]" stroked="f" strokeweight="1pt">
+                    <v:path arrowok="t"/>
+                    <o:lock v:ext="edit" aspectratio="t"/>
+                    <v:textbox inset="3.6pt,,3.6pt">
+                      <w:txbxContent>
+                        <w:sdt>
+                          <w:sdtPr>
+                            <w:rPr>
+                              <w:color w:val="FFFFFF" w:themeColor="background1"/>
+                              <w:sz w:val="24"/>
+                              <w:szCs w:val="24"/>
+                            </w:rPr>
+                            <w:alias w:val="Year"/>
+                            <w:tag w:val=""/>
+                            <w:id w:val="-785116381"/>
+                            <w:dataBinding w:prefixMappings="xmlns:ns0='http://schemas.microsoft.com/office/2006/coverPageProps' " w:xpath="/ns0:CoverPageProperties[1]/ns0:PublishDate[1]" w:storeItemID="{55AF091B-3C7A-41E3-B477-F2FDAA23CFDA}"/>
+                            <w:date w:fullDate="2016-02-15T00:00:00Z">
+                              <w:dateFormat w:val="yyyy"/>
+                              <w:lid w:val="en-US"/>
+                              <w:storeMappedDataAs w:val="dateTime"/>
+                              <w:calendar w:val="gregorian"/>
+                            </w:date>
+                          </w:sdtPr>
+                          <w:sdtContent>
+                            <w:p>
+                              <w:pPr>
+                                <w:pStyle w:val="NoSpacing"/>
+                                <w:jc w:val="right"/>
+                                <w:rPr>
+                                  <w:color w:val="FFFFFF" w:themeColor="background1"/>
+                                  <w:sz w:val="24"/>
+                                  <w:szCs w:val="24"/>
+                                </w:rPr>
+                              </w:pPr>
+                              <w:r>
+                                <w:rPr>
+                                  <w:color w:val="FFFFFF" w:themeColor="background1"/>
+                                  <w:sz w:val="24"/>
+                                  <w:szCs w:val="24"/>
+                                </w:rPr>
+                                <w:t>2016</w:t>
+                              </w:r>
+                            </w:p>
+                          </w:sdtContent>
+                        </w:sdt>
+                      </w:txbxContent>
+                    </v:textbox>
+                    <w10:wrap anchorx="margin" anchory="page"/>
+                  </v:rect>
+                </w:pict>
+              </mc:Fallback>
+            </mc:AlternateContent>
+          </w:r>
+        </w:p>
+        <w:p>
+          <w:pPr>
+            <w:rPr>
+              <w:b/>
+              <w:sz w:val="144"/>
+              <w:u w:val="single"/>
+            </w:rPr>
+          </w:pPr>
+          <w:r>
+            <w:rPr>
+              <w:noProof/>
+              <w:lang w:val="en-PH" w:eastAsia="en-PH"/>
+            </w:rPr>
+            <mc:AlternateContent>
+              <mc:Choice Requires="wps">
+                <w:drawing>
+                  <wp:anchor distT="0" distB="0" distL="182880" distR="182880" simplePos="0" relativeHeight="251660288" behindDoc="0" locked="0" layoutInCell="1" allowOverlap="1" wp14:anchorId="6E7913C2" wp14:editId="35F7FEED">
+                    <wp:simplePos x="0" y="0"/>
+                    <mc:AlternateContent>
+                      <mc:Choice Requires="wp14">
+                        <wp:positionH relativeFrom="margin">
+                          <wp14:pctPosHOffset>7700</wp14:pctPosHOffset>
+                        </wp:positionH>
+                      </mc:Choice>
+                      <mc:Fallback>
+                        <wp:positionH relativeFrom="page">
+                          <wp:posOffset>1355725</wp:posOffset>
+                        </wp:positionH>
+                      </mc:Fallback>
+                    </mc:AlternateContent>
+                    <mc:AlternateContent>
+                      <mc:Choice Requires="wp14">
+                        <wp:positionV relativeFrom="page">
+                          <wp14:pctPosVOffset>54000</wp14:pctPosVOffset>
+                        </wp:positionV>
+                      </mc:Choice>
+                      <mc:Fallback>
+                        <wp:positionV relativeFrom="page">
+                          <wp:posOffset>5773420</wp:posOffset>
+                        </wp:positionV>
+                      </mc:Fallback>
+                    </mc:AlternateContent>
+                    <wp:extent cx="4686300" cy="6720840"/>
+                    <wp:effectExtent l="0" t="0" r="10160" b="3810"/>
+                    <wp:wrapSquare wrapText="bothSides"/>
+                    <wp:docPr id="131" name="Text Box 131"/>
+                    <wp:cNvGraphicFramePr/>
+                    <a:graphic xmlns:a="http://schemas.openxmlformats.org/drawingml/2006/main">
+                      <a:graphicData uri="http://schemas.microsoft.com/office/word/2010/wordprocessingShape">
+                        <wps:wsp>
+                          <wps:cNvSpPr txBox="1"/>
+                          <wps:spPr>
+                            <a:xfrm>
+                              <a:off x="0" y="0"/>
+                              <a:ext cx="4686300" cy="6720840"/>
+                            </a:xfrm>
+                            <a:prstGeom prst="rect">
+                              <a:avLst/>
+                            </a:prstGeom>
+                            <a:noFill/>
+                            <a:ln w="6350">
+                              <a:noFill/>
+                            </a:ln>
+                            <a:effectLst/>
+                          </wps:spPr>
+                          <wps:style>
+                            <a:lnRef idx="0">
+                              <a:schemeClr val="accent1"/>
+                            </a:lnRef>
+                            <a:fillRef idx="0">
+                              <a:schemeClr val="accent1"/>
+                            </a:fillRef>
+                            <a:effectRef idx="0">
+                              <a:schemeClr val="accent1"/>
+                            </a:effectRef>
+                            <a:fontRef idx="minor">
+                              <a:schemeClr val="dk1"/>
+                            </a:fontRef>
+                          </wps:style>
+                          <wps:txbx>
+                            <w:txbxContent>
+                              <w:p>
+                                <w:pPr>
+                                  <w:pStyle w:val="NoSpacing"/>
+                                  <w:spacing w:before="40" w:after="560" w:line="216" w:lineRule="auto"/>
+                                  <w:rPr>
+                                    <w:color w:val="5B9BD5" w:themeColor="accent1"/>
+                                    <w:sz w:val="72"/>
+                                    <w:szCs w:val="72"/>
+                                  </w:rPr>
+                                </w:pPr>
+                                <w:sdt>
+                                  <w:sdtPr>
+                                    <w:rPr>
+                                      <w:color w:val="5B9BD5" w:themeColor="accent1"/>
+                                      <w:sz w:val="72"/>
+                                      <w:szCs w:val="72"/>
+                                    </w:rPr>
+                                    <w:alias w:val="Title"/>
+                                    <w:tag w:val=""/>
+                                    <w:id w:val="151731938"/>
+                                    <w:dataBinding w:prefixMappings="xmlns:ns0='http://purl.org/dc/elements/1.1/' xmlns:ns1='http://schemas.openxmlformats.org/package/2006/metadata/core-properties' " w:xpath="/ns1:coreProperties[1]/ns0:title[1]" w:storeItemID="{6C3C8BC8-F283-45AE-878A-BAB7291924A1}"/>
+                                    <w:text/>
+                                  </w:sdtPr>
+                                  <w:sdtContent>
+                                    <w:r>
+                                      <w:rPr>
+                                        <w:color w:val="5B9BD5" w:themeColor="accent1"/>
+                                        <w:sz w:val="72"/>
+                                        <w:szCs w:val="72"/>
+                                      </w:rPr>
+                                      <w:t>Studio Project 2</w:t>
+                                    </w:r>
+                                  </w:sdtContent>
+                                </w:sdt>
+                              </w:p>
+                              <w:sdt>
+                                <w:sdtPr>
+                                  <w:rPr>
+                                    <w:caps/>
+                                    <w:color w:val="1F3864" w:themeColor="accent5" w:themeShade="80"/>
+                                    <w:sz w:val="28"/>
+                                    <w:szCs w:val="28"/>
+                                  </w:rPr>
+                                  <w:alias w:val="Subtitle"/>
+                                  <w:tag w:val=""/>
+                                  <w:id w:val="-2090151685"/>
+                                  <w:dataBinding w:prefixMappings="xmlns:ns0='http://purl.org/dc/elements/1.1/' xmlns:ns1='http://schemas.openxmlformats.org/package/2006/metadata/core-properties' " w:xpath="/ns1:coreProperties[1]/ns0:subject[1]" w:storeItemID="{6C3C8BC8-F283-45AE-878A-BAB7291924A1}"/>
+                                  <w:text/>
+                                </w:sdtPr>
+                                <w:sdtContent>
+                                  <w:p>
+                                    <w:pPr>
+                                      <w:pStyle w:val="NoSpacing"/>
+                                      <w:spacing w:before="40" w:after="40"/>
+                                      <w:rPr>
+                                        <w:caps/>
+                                        <w:color w:val="1F3864" w:themeColor="accent5" w:themeShade="80"/>
+                                        <w:sz w:val="28"/>
+                                        <w:szCs w:val="28"/>
+                                      </w:rPr>
+                                    </w:pPr>
+                                    <w:r>
+                                      <w:rPr>
+                                        <w:caps/>
+                                        <w:color w:val="1F3864" w:themeColor="accent5" w:themeShade="80"/>
+                                        <w:sz w:val="28"/>
+                                        <w:szCs w:val="28"/>
+                                      </w:rPr>
+                                      <w:t>Proposal for SPace control game</w:t>
+                                    </w:r>
+                                  </w:p>
+                                </w:sdtContent>
+                              </w:sdt>
+                              <w:sdt>
+                                <w:sdtPr>
+                                  <w:rPr>
+                                    <w:caps/>
+                                    <w:color w:val="4472C4" w:themeColor="accent5"/>
+                                    <w:sz w:val="24"/>
+                                    <w:szCs w:val="24"/>
+                                  </w:rPr>
+                                  <w:alias w:val="Author"/>
+                                  <w:tag w:val=""/>
+                                  <w:id w:val="-1536112409"/>
+                                  <w:dataBinding w:prefixMappings="xmlns:ns0='http://purl.org/dc/elements/1.1/' xmlns:ns1='http://schemas.openxmlformats.org/package/2006/metadata/core-properties' " w:xpath="/ns1:coreProperties[1]/ns0:creator[1]" w:storeItemID="{6C3C8BC8-F283-45AE-878A-BAB7291924A1}"/>
+                                  <w:text/>
+                                </w:sdtPr>
+                                <w:sdtContent>
+                                  <w:p>
+                                    <w:pPr>
+                                      <w:pStyle w:val="NoSpacing"/>
+                                      <w:spacing w:before="80" w:after="40"/>
+                                      <w:rPr>
+                                        <w:caps/>
+                                        <w:color w:val="4472C4" w:themeColor="accent5"/>
+                                        <w:sz w:val="24"/>
+                                        <w:szCs w:val="24"/>
+                                      </w:rPr>
+                                    </w:pPr>
+                                    <w:r>
+                                      <w:rPr>
+                                        <w:caps/>
+                                        <w:color w:val="4472C4" w:themeColor="accent5"/>
+                                        <w:sz w:val="24"/>
+                                        <w:szCs w:val="24"/>
+                                        <w:lang w:val="en-PH"/>
+                                      </w:rPr>
+                                      <w:t>GOH ZHENG YUAN</w:t>
+                                    </w:r>
+                                  </w:p>
+                                </w:sdtContent>
+                              </w:sdt>
+                              <w:p>
+                                <w:pPr>
+                                  <w:pStyle w:val="NoSpacing"/>
+                                  <w:spacing w:before="80" w:after="40"/>
+                                  <w:rPr>
+                                    <w:caps/>
+                                    <w:color w:val="4472C4" w:themeColor="accent5"/>
+                                    <w:sz w:val="24"/>
+                                    <w:szCs w:val="24"/>
+                                  </w:rPr>
+                                </w:pPr>
+                                <w:r>
+                                  <w:rPr>
+                                    <w:caps/>
+                                    <w:color w:val="4472C4" w:themeColor="accent5"/>
+                                    <w:sz w:val="24"/>
+                                    <w:szCs w:val="24"/>
+                                  </w:rPr>
+                                  <w:t>Wong KEng Han Ashley</w:t>
+                                </w:r>
+                              </w:p>
+                              <w:p>
+                                <w:pPr>
+                                  <w:pStyle w:val="NoSpacing"/>
+                                  <w:spacing w:before="80" w:after="40"/>
+                                  <w:rPr>
+                                    <w:caps/>
+                                    <w:color w:val="4472C4" w:themeColor="accent5"/>
+                                    <w:sz w:val="24"/>
+                                    <w:szCs w:val="24"/>
+                                  </w:rPr>
+                                </w:pPr>
+                                <w:r>
+                                  <w:rPr>
+                                    <w:caps/>
+                                    <w:color w:val="4472C4" w:themeColor="accent5"/>
+                                    <w:sz w:val="24"/>
+                                    <w:szCs w:val="24"/>
+                                  </w:rPr>
+                                  <w:t>gabriel d’cotta</w:t>
+                                </w:r>
+                              </w:p>
+                              <w:p>
+                                <w:pPr>
+                                  <w:pStyle w:val="NoSpacing"/>
+                                  <w:spacing w:before="80" w:after="40"/>
+                                  <w:rPr>
+                                    <w:caps/>
+                                    <w:color w:val="4472C4" w:themeColor="accent5"/>
+                                    <w:sz w:val="24"/>
+                                    <w:szCs w:val="24"/>
+                                  </w:rPr>
+                                </w:pPr>
+                                <w:r>
+                                  <w:rPr>
+                                    <w:caps/>
+                                    <w:color w:val="4472C4" w:themeColor="accent5"/>
+                                    <w:sz w:val="24"/>
+                                    <w:szCs w:val="24"/>
+                                  </w:rPr>
+                                  <w:t>neo zheng rong</w:t>
+                                </w:r>
+                              </w:p>
+                            </w:txbxContent>
+                          </wps:txbx>
+                          <wps:bodyPr rot="0" spcFirstLastPara="0" vertOverflow="overflow" horzOverflow="overflow" vert="horz" wrap="square" lIns="0" tIns="0" rIns="0" bIns="0" numCol="1" spcCol="0" rtlCol="0" fromWordArt="0" anchor="t" anchorCtr="0" forceAA="0" compatLnSpc="1">
+                            <a:prstTxWarp prst="textNoShape">
+                              <a:avLst/>
+                            </a:prstTxWarp>
+                            <a:spAutoFit/>
+                          </wps:bodyPr>
+                        </wps:wsp>
+                      </a:graphicData>
+                    </a:graphic>
+                    <wp14:sizeRelH relativeFrom="margin">
+                      <wp14:pctWidth>79000</wp14:pctWidth>
+                    </wp14:sizeRelH>
+                    <wp14:sizeRelV relativeFrom="page">
+                      <wp14:pctHeight>35000</wp14:pctHeight>
+                    </wp14:sizeRelV>
+                  </wp:anchor>
+                </w:drawing>
+              </mc:Choice>
+              <mc:Fallback>
+                <w:pict>
+                  <v:shapetype w14:anchorId="6E7913C2" id="_x0000_t202" coordsize="21600,21600" o:spt="202" path="m,l,21600r21600,l21600,xe">
+                    <v:stroke joinstyle="miter"/>
+                    <v:path gradientshapeok="t" o:connecttype="rect"/>
+                  </v:shapetype>
+                  <v:shape id="Text Box 131" o:spid="_x0000_s1027" type="#_x0000_t202" style="position:absolute;margin-left:0;margin-top:0;width:369pt;height:529.2pt;z-index:251660288;visibility:visible;mso-wrap-style:square;mso-width-percent:790;mso-height-percent:350;mso-left-percent:77;mso-top-percent:540;mso-wrap-distance-left:14.4pt;mso-wrap-distance-top:0;mso-wrap-distance-right:14.4pt;mso-wrap-distance-bottom:0;mso-position-horizontal-relative:margin;mso-position-vertical-relative:page;mso-width-percent:790;mso-height-percent:350;mso-left-percent:77;mso-top-percent:540;mso-width-relative:margin;mso-height-relative:page;v-text-anchor:top" o:gfxdata="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" filled="f" stroked="f" strokeweight=".5pt">
+                    <v:textbox style="mso-fit-shape-to-text:t" inset="0,0,0,0">
+                      <w:txbxContent>
+                        <w:p>
+                          <w:pPr>
+                            <w:pStyle w:val="NoSpacing"/>
+                            <w:spacing w:before="40" w:after="560" w:line="216" w:lineRule="auto"/>
+                            <w:rPr>
+                              <w:color w:val="5B9BD5" w:themeColor="accent1"/>
+                              <w:sz w:val="72"/>
+                              <w:szCs w:val="72"/>
+                            </w:rPr>
+                          </w:pPr>
+                          <w:sdt>
+                            <w:sdtPr>
+                              <w:rPr>
+                                <w:color w:val="5B9BD5" w:themeColor="accent1"/>
+                                <w:sz w:val="72"/>
+                                <w:szCs w:val="72"/>
+                              </w:rPr>
+                              <w:alias w:val="Title"/>
+                              <w:tag w:val=""/>
+                              <w:id w:val="151731938"/>
+                              <w:dataBinding w:prefixMappings="xmlns:ns0='http://purl.org/dc/elements/1.1/' xmlns:ns1='http://schemas.openxmlformats.org/package/2006/metadata/core-properties' " w:xpath="/ns1:coreProperties[1]/ns0:title[1]" w:storeItemID="{6C3C8BC8-F283-45AE-878A-BAB7291924A1}"/>
+                              <w:text/>
+                            </w:sdtPr>
+                            <w:sdtContent>
+                              <w:r>
+                                <w:rPr>
+                                  <w:color w:val="5B9BD5" w:themeColor="accent1"/>
+                                  <w:sz w:val="72"/>
+                                  <w:szCs w:val="72"/>
+                                </w:rPr>
+                                <w:t>Studio Project 2</w:t>
+                              </w:r>
+                            </w:sdtContent>
+                          </w:sdt>
+                        </w:p>
+                        <w:sdt>
+                          <w:sdtPr>
+                            <w:rPr>
+                              <w:caps/>
+                              <w:color w:val="1F3864" w:themeColor="accent5" w:themeShade="80"/>
+                              <w:sz w:val="28"/>
+                              <w:szCs w:val="28"/>
+                            </w:rPr>
+                            <w:alias w:val="Subtitle"/>
+                            <w:tag w:val=""/>
+                            <w:id w:val="-2090151685"/>
+                            <w:dataBinding w:prefixMappings="xmlns:ns0='http://purl.org/dc/elements/1.1/' xmlns:ns1='http://schemas.openxmlformats.org/package/2006/metadata/core-properties' " w:xpath="/ns1:coreProperties[1]/ns0:subject[1]" w:storeItemID="{6C3C8BC8-F283-45AE-878A-BAB7291924A1}"/>
+                            <w:text/>
+                          </w:sdtPr>
+                          <w:sdtContent>
+                            <w:p>
+                              <w:pPr>
+                                <w:pStyle w:val="NoSpacing"/>
+                                <w:spacing w:before="40" w:after="40"/>
+                                <w:rPr>
+                                  <w:caps/>
+                                  <w:color w:val="1F3864" w:themeColor="accent5" w:themeShade="80"/>
+                                  <w:sz w:val="28"/>
+                                  <w:szCs w:val="28"/>
+                                </w:rPr>
+                              </w:pPr>
+                              <w:r>
+                                <w:rPr>
+                                  <w:caps/>
+                                  <w:color w:val="1F3864" w:themeColor="accent5" w:themeShade="80"/>
+                                  <w:sz w:val="28"/>
+                                  <w:szCs w:val="28"/>
+                                </w:rPr>
+                                <w:t>Proposal for SPace control game</w:t>
+                              </w:r>
+                            </w:p>
+                          </w:sdtContent>
+                        </w:sdt>
+                        <w:sdt>
+                          <w:sdtPr>
+                            <w:rPr>
+                              <w:caps/>
+                              <w:color w:val="4472C4" w:themeColor="accent5"/>
+                              <w:sz w:val="24"/>
+                              <w:szCs w:val="24"/>
+                            </w:rPr>
+                            <w:alias w:val="Author"/>
+                            <w:tag w:val=""/>
+                            <w:id w:val="-1536112409"/>
+                            <w:dataBinding w:prefixMappings="xmlns:ns0='http://purl.org/dc/elements/1.1/' xmlns:ns1='http://schemas.openxmlformats.org/package/2006/metadata/core-properties' " w:xpath="/ns1:coreProperties[1]/ns0:creator[1]" w:storeItemID="{6C3C8BC8-F283-45AE-878A-BAB7291924A1}"/>
+                            <w:text/>
+                          </w:sdtPr>
+                          <w:sdtContent>
+                            <w:p>
+                              <w:pPr>
+                                <w:pStyle w:val="NoSpacing"/>
+                                <w:spacing w:before="80" w:after="40"/>
+                                <w:rPr>
+                                  <w:caps/>
+                                  <w:color w:val="4472C4" w:themeColor="accent5"/>
+                                  <w:sz w:val="24"/>
+                                  <w:szCs w:val="24"/>
+                                </w:rPr>
+                              </w:pPr>
+                              <w:r>
+                                <w:rPr>
+                                  <w:caps/>
+                                  <w:color w:val="4472C4" w:themeColor="accent5"/>
+                                  <w:sz w:val="24"/>
+                                  <w:szCs w:val="24"/>
+                                  <w:lang w:val="en-PH"/>
+                                </w:rPr>
+                                <w:t>GOH ZHENG YUAN</w:t>
+                              </w:r>
+                            </w:p>
+                          </w:sdtContent>
+                        </w:sdt>
+                        <w:p>
+                          <w:pPr>
+                            <w:pStyle w:val="NoSpacing"/>
+                            <w:spacing w:before="80" w:after="40"/>
+                            <w:rPr>
+                              <w:caps/>
+                              <w:color w:val="4472C4" w:themeColor="accent5"/>
+                              <w:sz w:val="24"/>
+                              <w:szCs w:val="24"/>
+                            </w:rPr>
+                          </w:pPr>
+                          <w:r>
+                            <w:rPr>
+                              <w:caps/>
+                              <w:color w:val="4472C4" w:themeColor="accent5"/>
+                              <w:sz w:val="24"/>
+                              <w:szCs w:val="24"/>
+                            </w:rPr>
+                            <w:t>Wong KEng Han Ashley</w:t>
+                          </w:r>
+                        </w:p>
+                        <w:p>
+                          <w:pPr>
+                            <w:pStyle w:val="NoSpacing"/>
+                            <w:spacing w:before="80" w:after="40"/>
+                            <w:rPr>
+                              <w:caps/>
+                              <w:color w:val="4472C4" w:themeColor="accent5"/>
+                              <w:sz w:val="24"/>
+                              <w:szCs w:val="24"/>
+                            </w:rPr>
+                          </w:pPr>
+                          <w:r>
+                            <w:rPr>
+                              <w:caps/>
+                              <w:color w:val="4472C4" w:themeColor="accent5"/>
+                              <w:sz w:val="24"/>
+                              <w:szCs w:val="24"/>
+                            </w:rPr>
+                            <w:t>gabriel d’cotta</w:t>
+                          </w:r>
+                        </w:p>
+                        <w:p>
+                          <w:pPr>
+                            <w:pStyle w:val="NoSpacing"/>
+                            <w:spacing w:before="80" w:after="40"/>
+                            <w:rPr>
+                              <w:caps/>
+                              <w:color w:val="4472C4" w:themeColor="accent5"/>
+                              <w:sz w:val="24"/>
+                              <w:szCs w:val="24"/>
+                            </w:rPr>
+                          </w:pPr>
+                          <w:r>
+                            <w:rPr>
+                              <w:caps/>
+                              <w:color w:val="4472C4" w:themeColor="accent5"/>
+                              <w:sz w:val="24"/>
+                              <w:szCs w:val="24"/>
+                            </w:rPr>
+                            <w:t>neo zheng rong</w:t>
+                          </w:r>
+                        </w:p>
+                      </w:txbxContent>
+                    </v:textbox>
+                    <w10:wrap type="square" anchorx="margin" anchory="page"/>
+                  </v:shape>
+                </w:pict>
+              </mc:Fallback>
+            </mc:AlternateContent>
+          </w:r>
+          <w:r>
+            <w:rPr>
+              <w:b/>
+              <w:sz w:val="144"/>
+              <w:u w:val="single"/>
+            </w:rPr>
+            <w:br w:type="page"/>
+          </w:r>
+        </w:p>
+      </w:sdtContent>
+    </w:sdt>
+    <w:p>
+      <w:pPr>
+        <w:pStyle w:val="Title"/>
+      </w:pPr>
+      <w:r>
+        <w:rPr>
+          <w:rStyle w:val="TitleChar"/>
+        </w:rPr>
+        <w:lastRenderedPageBreak/>
+        <w:t>Idea:</w:t>
+      </w:r>
+      <w:r>
+        <w:t xml:space="preserve"> Space </w:t>
+      </w:r>
+      <w:r>
         <w:t>Control Station</w:t>
       </w:r>
     </w:p>
-    <w:p>
-      <w:pPr>
-        <w:rPr>
-          <w:sz w:val="28"/>
-        </w:rPr>
-      </w:pPr>
-      <w:r>
-        <w:rPr>
-          <w:sz w:val="28"/>
-        </w:rPr>
-        <w:t>Description: You play as a leader of a space station. You’re role is to direct Space Ships to the space station while avoiding contact with other Space Ships or asteroids. You also have to defend your station from incoming asteroids.</w:t>
+    <w:p/>
+    <w:p>
+      <w:pPr>
+        <w:rPr>
+          <w:sz w:val="28"/>
+        </w:rPr>
+      </w:pPr>
+      <w:r>
+        <w:rPr>
+          <w:rStyle w:val="Heading1Char"/>
+        </w:rPr>
+        <w:t>Description:</w:t>
+      </w:r>
+      <w:r>
+        <w:rPr>
+          <w:sz w:val="28"/>
+        </w:rPr>
+        <w:t xml:space="preserve"> You play as a leader of a space station. You’re role is to direct Space Ships to the space station while avoiding contact with other Space Ships or asteroids. You also have to defend your station from incoming asteroids.</w:t>
       </w:r>
     </w:p>
     <w:p>
@@ -81,7 +740,7 @@
                     <pic:cNvPicPr/>
                   </pic:nvPicPr>
                   <pic:blipFill>
-                    <a:blip r:embed="rId4">
+                    <a:blip r:embed="rId6">
                       <a:extLst>
                         <a:ext uri="{28A0092B-C50C-407E-A947-70E740481C1C}">
                           <a14:useLocalDpi xmlns:a14="http://schemas.microsoft.com/office/drawing/2010/main" val="0"/>
@@ -137,7 +796,7 @@
                     <pic:cNvPicPr/>
                   </pic:nvPicPr>
                   <pic:blipFill>
-                    <a:blip r:embed="rId5">
+                    <a:blip r:embed="rId7">
                       <a:extLst>
                         <a:ext uri="{28A0092B-C50C-407E-A947-70E740481C1C}">
                           <a14:useLocalDpi xmlns:a14="http://schemas.microsoft.com/office/drawing/2010/main" val="0"/>
@@ -170,12 +829,45 @@
           <w:sz w:val="28"/>
         </w:rPr>
       </w:pPr>
-      <w:r>
-        <w:rPr>
-          <w:sz w:val="28"/>
+    </w:p>
+    <w:p>
+      <w:pPr>
+        <w:rPr>
+          <w:sz w:val="28"/>
+        </w:rPr>
+      </w:pPr>
+    </w:p>
+    <w:p>
+      <w:pPr>
+        <w:rPr>
+          <w:sz w:val="28"/>
+        </w:rPr>
+      </w:pPr>
+      <w:r>
+        <w:rPr>
+          <w:rStyle w:val="Heading1Char"/>
         </w:rPr>
         <w:lastRenderedPageBreak/>
-        <w:t>Skybox Size: 1000 X 1000 X 10</w:t>
+        <w:t>Skybox Size:</w:t>
+      </w:r>
+      <w:r>
+        <w:rPr>
+          <w:sz w:val="28"/>
+        </w:rPr>
+        <w:t xml:space="preserve"> </w:t>
+      </w:r>
+    </w:p>
+    <w:p>
+      <w:pPr>
+        <w:rPr>
+          <w:sz w:val="28"/>
+        </w:rPr>
+      </w:pPr>
+      <w:r>
+        <w:rPr>
+          <w:sz w:val="28"/>
+        </w:rPr>
+        <w:t>1000 X 1000 X 10</w:t>
       </w:r>
       <w:r>
         <w:rPr>
@@ -187,187 +879,531 @@
         <w:rPr>
           <w:sz w:val="28"/>
         </w:rPr>
-        <w:t>0;</w:t>
-      </w:r>
-    </w:p>
-    <w:p>
-      <w:pPr>
-        <w:rPr>
-          <w:sz w:val="28"/>
-        </w:rPr>
-      </w:pPr>
-    </w:p>
-    <w:p>
-      <w:pPr>
-        <w:rPr>
-          <w:sz w:val="28"/>
-        </w:rPr>
-      </w:pPr>
-      <w:r>
-        <w:rPr>
-          <w:sz w:val="28"/>
-        </w:rPr>
-        <w:t>OBJS: Control panels (to navigate between areas), NPCs, Spaceships, Asteroids, Main Ship.</w:t>
-      </w:r>
-    </w:p>
-    <w:p>
-      <w:pPr>
-        <w:rPr>
-          <w:sz w:val="28"/>
-        </w:rPr>
-      </w:pPr>
-      <w:r>
-        <w:rPr>
-          <w:sz w:val="28"/>
-        </w:rPr>
-        <w:t xml:space="preserve">Characters: 5 Space Station </w:t>
-      </w:r>
-      <w:r>
-        <w:rPr>
-          <w:sz w:val="28"/>
-        </w:rPr>
-        <w:t>Crew</w:t>
-      </w:r>
-      <w:r>
-        <w:rPr>
-          <w:sz w:val="28"/>
-        </w:rPr>
-        <w:t>, 4 Space Ships, 1 annoying sidekick.</w:t>
-      </w:r>
-    </w:p>
-    <w:p>
-      <w:pPr>
-        <w:rPr>
-          <w:sz w:val="28"/>
-        </w:rPr>
-      </w:pPr>
-    </w:p>
-    <w:p>
-      <w:pPr>
-        <w:rPr>
-          <w:sz w:val="28"/>
-        </w:rPr>
-      </w:pPr>
-      <w:r>
-        <w:rPr>
-          <w:sz w:val="28"/>
+        <w:t>0</w:t>
+      </w:r>
+    </w:p>
+    <w:p>
+      <w:pPr>
+        <w:rPr>
+          <w:sz w:val="28"/>
+        </w:rPr>
+      </w:pPr>
+    </w:p>
+    <w:p>
+      <w:pPr>
+        <w:rPr>
+          <w:sz w:val="28"/>
+        </w:rPr>
+      </w:pPr>
+      <w:r>
+        <w:rPr>
+          <w:rStyle w:val="Heading1Char"/>
+        </w:rPr>
+        <w:t>OBJS:</w:t>
+      </w:r>
+      <w:r>
+        <w:rPr>
+          <w:sz w:val="28"/>
+        </w:rPr>
+        <w:t xml:space="preserve"> </w:t>
+      </w:r>
+    </w:p>
+    <w:p>
+      <w:pPr>
+        <w:pStyle w:val="ListParagraph"/>
+        <w:numPr>
+          <w:ilvl w:val="0"/>
+          <w:numId w:val="1"/>
+        </w:numPr>
+        <w:rPr>
+          <w:sz w:val="28"/>
+        </w:rPr>
+      </w:pPr>
+      <w:r>
+        <w:rPr>
+          <w:sz w:val="28"/>
+        </w:rPr>
+        <w:t>Control pan</w:t>
+      </w:r>
+      <w:r>
+        <w:rPr>
+          <w:sz w:val="28"/>
+        </w:rPr>
+        <w:t>els (to navigate between areas)</w:t>
+      </w:r>
+    </w:p>
+    <w:p>
+      <w:pPr>
+        <w:pStyle w:val="ListParagraph"/>
+        <w:numPr>
+          <w:ilvl w:val="0"/>
+          <w:numId w:val="1"/>
+        </w:numPr>
+        <w:rPr>
+          <w:sz w:val="28"/>
+        </w:rPr>
+      </w:pPr>
+      <w:r>
+        <w:rPr>
+          <w:sz w:val="28"/>
+        </w:rPr>
+        <w:t>NPCs</w:t>
+      </w:r>
+    </w:p>
+    <w:p>
+      <w:pPr>
+        <w:pStyle w:val="ListParagraph"/>
+        <w:numPr>
+          <w:ilvl w:val="0"/>
+          <w:numId w:val="1"/>
+        </w:numPr>
+        <w:rPr>
+          <w:sz w:val="28"/>
+        </w:rPr>
+      </w:pPr>
+      <w:r>
+        <w:rPr>
+          <w:sz w:val="28"/>
+        </w:rPr>
+        <w:t>Spaceships</w:t>
+      </w:r>
+    </w:p>
+    <w:p>
+      <w:pPr>
+        <w:pStyle w:val="ListParagraph"/>
+        <w:numPr>
+          <w:ilvl w:val="0"/>
+          <w:numId w:val="1"/>
+        </w:numPr>
+        <w:rPr>
+          <w:sz w:val="28"/>
+        </w:rPr>
+      </w:pPr>
+      <w:r>
+        <w:rPr>
+          <w:sz w:val="28"/>
+        </w:rPr>
+        <w:t>Asteroids</w:t>
+      </w:r>
+    </w:p>
+    <w:p>
+      <w:pPr>
+        <w:pStyle w:val="ListParagraph"/>
+        <w:numPr>
+          <w:ilvl w:val="0"/>
+          <w:numId w:val="1"/>
+        </w:numPr>
+        <w:rPr>
+          <w:sz w:val="28"/>
+        </w:rPr>
+      </w:pPr>
+      <w:r>
+        <w:rPr>
+          <w:sz w:val="28"/>
+        </w:rPr>
+        <w:t>Main Ship.</w:t>
+      </w:r>
+    </w:p>
+    <w:p>
+      <w:pPr>
+        <w:pStyle w:val="ListParagraph"/>
+        <w:rPr>
+          <w:sz w:val="28"/>
+        </w:rPr>
+      </w:pPr>
+    </w:p>
+    <w:p>
+      <w:pPr>
+        <w:rPr>
+          <w:rStyle w:val="Heading1Char"/>
+        </w:rPr>
+      </w:pPr>
+      <w:r>
+        <w:rPr>
+          <w:rStyle w:val="Heading1Char"/>
+        </w:rPr>
+        <w:t>Characters:</w:t>
+      </w:r>
+    </w:p>
+    <w:p>
+      <w:pPr>
+        <w:pStyle w:val="ListParagraph"/>
+        <w:numPr>
+          <w:ilvl w:val="0"/>
+          <w:numId w:val="2"/>
+        </w:numPr>
+        <w:rPr>
+          <w:sz w:val="28"/>
+        </w:rPr>
+      </w:pPr>
+      <w:r>
+        <w:rPr>
+          <w:sz w:val="28"/>
+        </w:rPr>
+        <w:t xml:space="preserve">5 Space Station </w:t>
+      </w:r>
+      <w:r>
+        <w:rPr>
+          <w:sz w:val="28"/>
+        </w:rPr>
+        <w:t xml:space="preserve">Crew </w:t>
+      </w:r>
+    </w:p>
+    <w:p>
+      <w:pPr>
+        <w:pStyle w:val="ListParagraph"/>
+        <w:numPr>
+          <w:ilvl w:val="0"/>
+          <w:numId w:val="2"/>
+        </w:numPr>
+        <w:rPr>
+          <w:sz w:val="28"/>
+        </w:rPr>
+      </w:pPr>
+      <w:r>
+        <w:rPr>
+          <w:sz w:val="28"/>
+        </w:rPr>
+        <w:t>4 Space Ships</w:t>
+      </w:r>
+    </w:p>
+    <w:p>
+      <w:pPr>
+        <w:pStyle w:val="ListParagraph"/>
+        <w:numPr>
+          <w:ilvl w:val="0"/>
+          <w:numId w:val="2"/>
+        </w:numPr>
+        <w:rPr>
+          <w:sz w:val="28"/>
+        </w:rPr>
+      </w:pPr>
+      <w:r>
+        <w:rPr>
+          <w:sz w:val="28"/>
+        </w:rPr>
+        <w:t>1 annoying sidekick.</w:t>
+      </w:r>
+    </w:p>
+    <w:p>
+      <w:pPr>
+        <w:rPr>
+          <w:sz w:val="28"/>
+        </w:rPr>
+      </w:pPr>
+    </w:p>
+    <w:p>
+      <w:pPr>
+        <w:rPr>
+          <w:sz w:val="28"/>
+        </w:rPr>
+      </w:pPr>
+      <w:r>
+        <w:rPr>
+          <w:rStyle w:val="Heading1Char"/>
         </w:rPr>
         <w:t>NPC</w:t>
       </w:r>
       <w:r>
         <w:rPr>
-          <w:sz w:val="28"/>
-        </w:rPr>
-        <w:t>: Ships, Crew members, Quest NPCs.</w:t>
-      </w:r>
-    </w:p>
-    <w:p>
-      <w:pPr>
-        <w:rPr>
-          <w:sz w:val="28"/>
-        </w:rPr>
-      </w:pPr>
-    </w:p>
-    <w:p>
-      <w:pPr>
-        <w:rPr>
-          <w:sz w:val="28"/>
-        </w:rPr>
-      </w:pPr>
-      <w:r>
-        <w:rPr>
-          <w:sz w:val="28"/>
-        </w:rPr>
-        <w:t>Scenario:</w:t>
-      </w:r>
-      <w:r>
-        <w:rPr>
-          <w:sz w:val="28"/>
-        </w:rPr>
-        <w:t xml:space="preserve"> Defend the station from asteroid, </w:t>
-      </w:r>
-      <w:r>
-        <w:rPr>
-          <w:sz w:val="28"/>
-        </w:rPr>
-        <w:t>direct</w:t>
-      </w:r>
-      <w:r>
-        <w:rPr>
-          <w:sz w:val="28"/>
-        </w:rPr>
-        <w:t xml:space="preserve"> the ship</w:t>
-      </w:r>
-      <w:r>
-        <w:rPr>
-          <w:sz w:val="28"/>
-        </w:rPr>
-        <w:t>s to station</w:t>
-      </w:r>
-      <w:r>
-        <w:rPr>
-          <w:sz w:val="28"/>
-        </w:rPr>
-        <w:t>, walking around space station to talk to NPCs</w:t>
-      </w:r>
-      <w:r>
-        <w:rPr>
-          <w:sz w:val="28"/>
-        </w:rPr>
-        <w:t>.</w:t>
-      </w:r>
-    </w:p>
-    <w:p>
-      <w:pPr>
-        <w:rPr>
-          <w:sz w:val="28"/>
-        </w:rPr>
-      </w:pPr>
-    </w:p>
-    <w:p>
-      <w:pPr>
-        <w:rPr>
-          <w:sz w:val="28"/>
-        </w:rPr>
-      </w:pPr>
-      <w:r>
-        <w:rPr>
-          <w:sz w:val="28"/>
-        </w:rPr>
-        <w:t>In</w:t>
-      </w:r>
-      <w:r>
-        <w:rPr>
-          <w:sz w:val="28"/>
-        </w:rPr>
-        <w:t>teractions: Bullets Collision, t</w:t>
-      </w:r>
-      <w:r>
-        <w:rPr>
-          <w:sz w:val="28"/>
-        </w:rPr>
-        <w:t>alk</w:t>
-      </w:r>
-      <w:r>
-        <w:rPr>
-          <w:sz w:val="28"/>
-        </w:rPr>
-        <w:t>ing</w:t>
-      </w:r>
-      <w:r>
-        <w:rPr>
-          <w:sz w:val="28"/>
-        </w:rPr>
-        <w:t xml:space="preserve"> to NPC</w:t>
-      </w:r>
-      <w:r>
-        <w:rPr>
-          <w:sz w:val="28"/>
-        </w:rPr>
-        <w:t>, moving ships to the station.</w:t>
+          <w:rStyle w:val="Heading1Char"/>
+        </w:rPr>
+        <w:t>s</w:t>
+      </w:r>
+      <w:r>
+        <w:rPr>
+          <w:rStyle w:val="Heading1Char"/>
+        </w:rPr>
+        <w:t>:</w:t>
+      </w:r>
+      <w:r>
+        <w:rPr>
+          <w:sz w:val="28"/>
+        </w:rPr>
+        <w:t xml:space="preserve"> </w:t>
+      </w:r>
+    </w:p>
+    <w:p>
+      <w:pPr>
+        <w:pStyle w:val="ListParagraph"/>
+        <w:numPr>
+          <w:ilvl w:val="0"/>
+          <w:numId w:val="3"/>
+        </w:numPr>
+        <w:rPr>
+          <w:sz w:val="28"/>
+        </w:rPr>
+      </w:pPr>
+      <w:r>
+        <w:rPr>
+          <w:sz w:val="28"/>
+        </w:rPr>
+        <w:t>Ships</w:t>
+      </w:r>
+    </w:p>
+    <w:p>
+      <w:pPr>
+        <w:pStyle w:val="ListParagraph"/>
+        <w:numPr>
+          <w:ilvl w:val="0"/>
+          <w:numId w:val="3"/>
+        </w:numPr>
+        <w:rPr>
+          <w:sz w:val="28"/>
+        </w:rPr>
+      </w:pPr>
+      <w:r>
+        <w:rPr>
+          <w:sz w:val="28"/>
+        </w:rPr>
+        <w:t>Crew members</w:t>
+      </w:r>
+    </w:p>
+    <w:p>
+      <w:pPr>
+        <w:pStyle w:val="ListParagraph"/>
+        <w:numPr>
+          <w:ilvl w:val="0"/>
+          <w:numId w:val="3"/>
+        </w:numPr>
+        <w:rPr>
+          <w:sz w:val="28"/>
+        </w:rPr>
+      </w:pPr>
+      <w:r>
+        <w:rPr>
+          <w:sz w:val="28"/>
+        </w:rPr>
+        <w:t>Quest NPCs</w:t>
       </w:r>
       <w:bookmarkStart w:id="0" w:name="_GoBack"/>
       <w:bookmarkEnd w:id="0"/>
+    </w:p>
+    <w:p>
+      <w:pPr>
+        <w:rPr>
+          <w:sz w:val="28"/>
+        </w:rPr>
+      </w:pPr>
+    </w:p>
+    <w:p>
+      <w:pPr>
+        <w:rPr>
+          <w:rStyle w:val="Heading1Char"/>
+        </w:rPr>
+      </w:pPr>
+      <w:r>
+        <w:rPr>
+          <w:rStyle w:val="Heading1Char"/>
+        </w:rPr>
+        <w:t>Scenario:</w:t>
+      </w:r>
+    </w:p>
+    <w:p>
+      <w:pPr>
+        <w:pStyle w:val="ListParagraph"/>
+        <w:numPr>
+          <w:ilvl w:val="0"/>
+          <w:numId w:val="4"/>
+        </w:numPr>
+        <w:rPr>
+          <w:sz w:val="28"/>
+        </w:rPr>
+      </w:pPr>
+      <w:r>
+        <w:rPr>
+          <w:sz w:val="28"/>
+        </w:rPr>
+        <w:t>D</w:t>
+      </w:r>
+      <w:r>
+        <w:rPr>
+          <w:sz w:val="28"/>
+        </w:rPr>
+        <w:t>efend the station from asteroid</w:t>
+      </w:r>
+      <w:r>
+        <w:rPr>
+          <w:sz w:val="28"/>
+        </w:rPr>
+        <w:t>.</w:t>
+      </w:r>
+    </w:p>
+    <w:p>
+      <w:pPr>
+        <w:pStyle w:val="ListParagraph"/>
+        <w:numPr>
+          <w:ilvl w:val="0"/>
+          <w:numId w:val="4"/>
+        </w:numPr>
+        <w:rPr>
+          <w:sz w:val="28"/>
+        </w:rPr>
+      </w:pPr>
+      <w:r>
+        <w:rPr>
+          <w:sz w:val="28"/>
+        </w:rPr>
+        <w:t>D</w:t>
+      </w:r>
+      <w:r>
+        <w:rPr>
+          <w:sz w:val="28"/>
+        </w:rPr>
+        <w:t>irect</w:t>
+      </w:r>
+      <w:r>
+        <w:rPr>
+          <w:sz w:val="28"/>
+        </w:rPr>
+        <w:t xml:space="preserve"> the ship</w:t>
+      </w:r>
+      <w:r>
+        <w:rPr>
+          <w:sz w:val="28"/>
+        </w:rPr>
+        <w:t>s to station</w:t>
+      </w:r>
+      <w:r>
+        <w:rPr>
+          <w:sz w:val="28"/>
+        </w:rPr>
+        <w:t>.</w:t>
+      </w:r>
+    </w:p>
+    <w:p>
+      <w:pPr>
+        <w:pStyle w:val="ListParagraph"/>
+        <w:numPr>
+          <w:ilvl w:val="0"/>
+          <w:numId w:val="4"/>
+        </w:numPr>
+        <w:rPr>
+          <w:sz w:val="28"/>
+        </w:rPr>
+      </w:pPr>
+      <w:r>
+        <w:rPr>
+          <w:sz w:val="28"/>
+        </w:rPr>
+        <w:t>W</w:t>
+      </w:r>
+      <w:r>
+        <w:rPr>
+          <w:sz w:val="28"/>
+        </w:rPr>
+        <w:t>alking around space station to talk to NPCs</w:t>
+      </w:r>
+      <w:r>
+        <w:rPr>
+          <w:sz w:val="28"/>
+        </w:rPr>
+        <w:t>.</w:t>
+      </w:r>
+    </w:p>
+    <w:p>
+      <w:pPr>
+        <w:rPr>
+          <w:sz w:val="28"/>
+        </w:rPr>
+      </w:pPr>
+    </w:p>
+    <w:p>
+      <w:pPr>
+        <w:rPr>
+          <w:rStyle w:val="Heading1Char"/>
+        </w:rPr>
+      </w:pPr>
+      <w:r>
+        <w:rPr>
+          <w:rStyle w:val="Heading1Char"/>
+        </w:rPr>
+        <w:t>In</w:t>
+      </w:r>
+      <w:r>
+        <w:rPr>
+          <w:rStyle w:val="Heading1Char"/>
+        </w:rPr>
+        <w:t xml:space="preserve">teractions: </w:t>
+      </w:r>
+    </w:p>
+    <w:p>
+      <w:pPr>
+        <w:pStyle w:val="ListParagraph"/>
+        <w:numPr>
+          <w:ilvl w:val="0"/>
+          <w:numId w:val="5"/>
+        </w:numPr>
+        <w:rPr>
+          <w:sz w:val="28"/>
+        </w:rPr>
+      </w:pPr>
+      <w:r>
+        <w:rPr>
+          <w:sz w:val="28"/>
+        </w:rPr>
+        <w:t>Bullets Collision</w:t>
+      </w:r>
+    </w:p>
+    <w:p>
+      <w:pPr>
+        <w:pStyle w:val="ListParagraph"/>
+        <w:numPr>
+          <w:ilvl w:val="0"/>
+          <w:numId w:val="5"/>
+        </w:numPr>
+        <w:rPr>
+          <w:sz w:val="28"/>
+        </w:rPr>
+      </w:pPr>
+      <w:r>
+        <w:rPr>
+          <w:sz w:val="28"/>
+        </w:rPr>
+        <w:t>T</w:t>
+      </w:r>
+      <w:r>
+        <w:rPr>
+          <w:sz w:val="28"/>
+        </w:rPr>
+        <w:t>alk</w:t>
+      </w:r>
+      <w:r>
+        <w:rPr>
+          <w:sz w:val="28"/>
+        </w:rPr>
+        <w:t>ing</w:t>
+      </w:r>
+      <w:r>
+        <w:rPr>
+          <w:sz w:val="28"/>
+        </w:rPr>
+        <w:t xml:space="preserve"> to NPC</w:t>
+      </w:r>
+    </w:p>
+    <w:p>
+      <w:pPr>
+        <w:pStyle w:val="ListParagraph"/>
+        <w:numPr>
+          <w:ilvl w:val="0"/>
+          <w:numId w:val="5"/>
+        </w:numPr>
+        <w:rPr>
+          <w:sz w:val="28"/>
+        </w:rPr>
+      </w:pPr>
+      <w:r>
+        <w:rPr>
+          <w:sz w:val="28"/>
+        </w:rPr>
+        <w:t>M</w:t>
+      </w:r>
+      <w:r>
+        <w:rPr>
+          <w:sz w:val="28"/>
+        </w:rPr>
+        <w:t>oving ships to the station.</w:t>
+      </w:r>
     </w:p>
     <w:p>
       <w:pPr>
@@ -379,11 +1415,598 @@
     <w:sectPr>
       <w:pgSz w:w="11906" w:h="16838"/>
       <w:pgMar w:top="1440" w:right="1440" w:bottom="1440" w:left="1440" w:header="708" w:footer="708" w:gutter="0"/>
+      <w:pgNumType w:start="0"/>
       <w:cols w:space="708"/>
+      <w:titlePg/>
       <w:docGrid w:linePitch="360"/>
     </w:sectPr>
   </w:body>
 </w:document>
+</file>
+
+<file path=word/numbering.xml><?xml version="1.0" encoding="utf-8"?>
+<w:numbering xmlns:wpc="http://schemas.microsoft.com/office/word/2010/wordprocessingCanvas" xmlns:mc="http://schemas.openxmlformats.org/markup-compatibility/2006" xmlns:o="urn:schemas-microsoft-com:office:office" xmlns:r="http://schemas.openxmlformats.org/officeDocument/2006/relationships" xmlns:m="http://schemas.openxmlformats.org/officeDocument/2006/math" xmlns:v="urn:schemas-microsoft-com:vml" xmlns:wp14="http://schemas.microsoft.com/office/word/2010/wordprocessingDrawing" xmlns:wp="http://schemas.openxmlformats.org/drawingml/2006/wordprocessingDrawing" xmlns:w10="urn:schemas-microsoft-com:office:word" xmlns:w="http://schemas.openxmlformats.org/wordprocessingml/2006/main" xmlns:w14="http://schemas.microsoft.com/office/word/2010/wordml" xmlns:w15="http://schemas.microsoft.com/office/word/2012/wordml" xmlns:wpg="http://schemas.microsoft.com/office/word/2010/wordprocessingGroup" xmlns:wpi="http://schemas.microsoft.com/office/word/2010/wordprocessingInk" xmlns:wne="http://schemas.microsoft.com/office/word/2006/wordml" xmlns:wps="http://schemas.microsoft.com/office/word/2010/wordprocessingShape" mc:Ignorable="w14 w15 wp14">
+  <w:abstractNum w:abstractNumId="0" w15:restartNumberingAfterBreak="0">
+    <w:nsid w:val="25223F3C"/>
+    <w:multiLevelType w:val="hybridMultilevel"/>
+    <w:tmpl w:val="605C1120"/>
+    <w:lvl w:ilvl="0" w:tplc="34090001">
+      <w:start w:val="1"/>
+      <w:numFmt w:val="bullet"/>
+      <w:lvlText w:val=""/>
+      <w:lvlJc w:val="left"/>
+      <w:pPr>
+        <w:ind w:left="720" w:hanging="360"/>
+      </w:pPr>
+      <w:rPr>
+        <w:rFonts w:ascii="Symbol" w:hAnsi="Symbol" w:hint="default"/>
+      </w:rPr>
+    </w:lvl>
+    <w:lvl w:ilvl="1" w:tplc="34090003" w:tentative="1">
+      <w:start w:val="1"/>
+      <w:numFmt w:val="bullet"/>
+      <w:lvlText w:val="o"/>
+      <w:lvlJc w:val="left"/>
+      <w:pPr>
+        <w:ind w:left="1440" w:hanging="360"/>
+      </w:pPr>
+      <w:rPr>
+        <w:rFonts w:ascii="Courier New" w:hAnsi="Courier New" w:cs="Courier New" w:hint="default"/>
+      </w:rPr>
+    </w:lvl>
+    <w:lvl w:ilvl="2" w:tplc="34090005" w:tentative="1">
+      <w:start w:val="1"/>
+      <w:numFmt w:val="bullet"/>
+      <w:lvlText w:val=""/>
+      <w:lvlJc w:val="left"/>
+      <w:pPr>
+        <w:ind w:left="2160" w:hanging="360"/>
+      </w:pPr>
+      <w:rPr>
+        <w:rFonts w:ascii="Wingdings" w:hAnsi="Wingdings" w:hint="default"/>
+      </w:rPr>
+    </w:lvl>
+    <w:lvl w:ilvl="3" w:tplc="34090001" w:tentative="1">
+      <w:start w:val="1"/>
+      <w:numFmt w:val="bullet"/>
+      <w:lvlText w:val=""/>
+      <w:lvlJc w:val="left"/>
+      <w:pPr>
+        <w:ind w:left="2880" w:hanging="360"/>
+      </w:pPr>
+      <w:rPr>
+        <w:rFonts w:ascii="Symbol" w:hAnsi="Symbol" w:hint="default"/>
+      </w:rPr>
+    </w:lvl>
+    <w:lvl w:ilvl="4" w:tplc="34090003" w:tentative="1">
+      <w:start w:val="1"/>
+      <w:numFmt w:val="bullet"/>
+      <w:lvlText w:val="o"/>
+      <w:lvlJc w:val="left"/>
+      <w:pPr>
+        <w:ind w:left="3600" w:hanging="360"/>
+      </w:pPr>
+      <w:rPr>
+        <w:rFonts w:ascii="Courier New" w:hAnsi="Courier New" w:cs="Courier New" w:hint="default"/>
+      </w:rPr>
+    </w:lvl>
+    <w:lvl w:ilvl="5" w:tplc="34090005" w:tentative="1">
+      <w:start w:val="1"/>
+      <w:numFmt w:val="bullet"/>
+      <w:lvlText w:val=""/>
+      <w:lvlJc w:val="left"/>
+      <w:pPr>
+        <w:ind w:left="4320" w:hanging="360"/>
+      </w:pPr>
+      <w:rPr>
+        <w:rFonts w:ascii="Wingdings" w:hAnsi="Wingdings" w:hint="default"/>
+      </w:rPr>
+    </w:lvl>
+    <w:lvl w:ilvl="6" w:tplc="34090001" w:tentative="1">
+      <w:start w:val="1"/>
+      <w:numFmt w:val="bullet"/>
+      <w:lvlText w:val=""/>
+      <w:lvlJc w:val="left"/>
+      <w:pPr>
+        <w:ind w:left="5040" w:hanging="360"/>
+      </w:pPr>
+      <w:rPr>
+        <w:rFonts w:ascii="Symbol" w:hAnsi="Symbol" w:hint="default"/>
+      </w:rPr>
+    </w:lvl>
+    <w:lvl w:ilvl="7" w:tplc="34090003" w:tentative="1">
+      <w:start w:val="1"/>
+      <w:numFmt w:val="bullet"/>
+      <w:lvlText w:val="o"/>
+      <w:lvlJc w:val="left"/>
+      <w:pPr>
+        <w:ind w:left="5760" w:hanging="360"/>
+      </w:pPr>
+      <w:rPr>
+        <w:rFonts w:ascii="Courier New" w:hAnsi="Courier New" w:cs="Courier New" w:hint="default"/>
+      </w:rPr>
+    </w:lvl>
+    <w:lvl w:ilvl="8" w:tplc="34090005" w:tentative="1">
+      <w:start w:val="1"/>
+      <w:numFmt w:val="bullet"/>
+      <w:lvlText w:val=""/>
+      <w:lvlJc w:val="left"/>
+      <w:pPr>
+        <w:ind w:left="6480" w:hanging="360"/>
+      </w:pPr>
+      <w:rPr>
+        <w:rFonts w:ascii="Wingdings" w:hAnsi="Wingdings" w:hint="default"/>
+      </w:rPr>
+    </w:lvl>
+  </w:abstractNum>
+  <w:abstractNum w:abstractNumId="1" w15:restartNumberingAfterBreak="0">
+    <w:nsid w:val="2607142B"/>
+    <w:multiLevelType w:val="hybridMultilevel"/>
+    <w:tmpl w:val="F6F4A6E6"/>
+    <w:lvl w:ilvl="0" w:tplc="34090001">
+      <w:start w:val="1"/>
+      <w:numFmt w:val="bullet"/>
+      <w:lvlText w:val=""/>
+      <w:lvlJc w:val="left"/>
+      <w:pPr>
+        <w:ind w:left="780" w:hanging="360"/>
+      </w:pPr>
+      <w:rPr>
+        <w:rFonts w:ascii="Symbol" w:hAnsi="Symbol" w:hint="default"/>
+      </w:rPr>
+    </w:lvl>
+    <w:lvl w:ilvl="1" w:tplc="34090003" w:tentative="1">
+      <w:start w:val="1"/>
+      <w:numFmt w:val="bullet"/>
+      <w:lvlText w:val="o"/>
+      <w:lvlJc w:val="left"/>
+      <w:pPr>
+        <w:ind w:left="1500" w:hanging="360"/>
+      </w:pPr>
+      <w:rPr>
+        <w:rFonts w:ascii="Courier New" w:hAnsi="Courier New" w:cs="Courier New" w:hint="default"/>
+      </w:rPr>
+    </w:lvl>
+    <w:lvl w:ilvl="2" w:tplc="34090005" w:tentative="1">
+      <w:start w:val="1"/>
+      <w:numFmt w:val="bullet"/>
+      <w:lvlText w:val=""/>
+      <w:lvlJc w:val="left"/>
+      <w:pPr>
+        <w:ind w:left="2220" w:hanging="360"/>
+      </w:pPr>
+      <w:rPr>
+        <w:rFonts w:ascii="Wingdings" w:hAnsi="Wingdings" w:hint="default"/>
+      </w:rPr>
+    </w:lvl>
+    <w:lvl w:ilvl="3" w:tplc="34090001" w:tentative="1">
+      <w:start w:val="1"/>
+      <w:numFmt w:val="bullet"/>
+      <w:lvlText w:val=""/>
+      <w:lvlJc w:val="left"/>
+      <w:pPr>
+        <w:ind w:left="2940" w:hanging="360"/>
+      </w:pPr>
+      <w:rPr>
+        <w:rFonts w:ascii="Symbol" w:hAnsi="Symbol" w:hint="default"/>
+      </w:rPr>
+    </w:lvl>
+    <w:lvl w:ilvl="4" w:tplc="34090003" w:tentative="1">
+      <w:start w:val="1"/>
+      <w:numFmt w:val="bullet"/>
+      <w:lvlText w:val="o"/>
+      <w:lvlJc w:val="left"/>
+      <w:pPr>
+        <w:ind w:left="3660" w:hanging="360"/>
+      </w:pPr>
+      <w:rPr>
+        <w:rFonts w:ascii="Courier New" w:hAnsi="Courier New" w:cs="Courier New" w:hint="default"/>
+      </w:rPr>
+    </w:lvl>
+    <w:lvl w:ilvl="5" w:tplc="34090005" w:tentative="1">
+      <w:start w:val="1"/>
+      <w:numFmt w:val="bullet"/>
+      <w:lvlText w:val=""/>
+      <w:lvlJc w:val="left"/>
+      <w:pPr>
+        <w:ind w:left="4380" w:hanging="360"/>
+      </w:pPr>
+      <w:rPr>
+        <w:rFonts w:ascii="Wingdings" w:hAnsi="Wingdings" w:hint="default"/>
+      </w:rPr>
+    </w:lvl>
+    <w:lvl w:ilvl="6" w:tplc="34090001" w:tentative="1">
+      <w:start w:val="1"/>
+      <w:numFmt w:val="bullet"/>
+      <w:lvlText w:val=""/>
+      <w:lvlJc w:val="left"/>
+      <w:pPr>
+        <w:ind w:left="5100" w:hanging="360"/>
+      </w:pPr>
+      <w:rPr>
+        <w:rFonts w:ascii="Symbol" w:hAnsi="Symbol" w:hint="default"/>
+      </w:rPr>
+    </w:lvl>
+    <w:lvl w:ilvl="7" w:tplc="34090003" w:tentative="1">
+      <w:start w:val="1"/>
+      <w:numFmt w:val="bullet"/>
+      <w:lvlText w:val="o"/>
+      <w:lvlJc w:val="left"/>
+      <w:pPr>
+        <w:ind w:left="5820" w:hanging="360"/>
+      </w:pPr>
+      <w:rPr>
+        <w:rFonts w:ascii="Courier New" w:hAnsi="Courier New" w:cs="Courier New" w:hint="default"/>
+      </w:rPr>
+    </w:lvl>
+    <w:lvl w:ilvl="8" w:tplc="34090005" w:tentative="1">
+      <w:start w:val="1"/>
+      <w:numFmt w:val="bullet"/>
+      <w:lvlText w:val=""/>
+      <w:lvlJc w:val="left"/>
+      <w:pPr>
+        <w:ind w:left="6540" w:hanging="360"/>
+      </w:pPr>
+      <w:rPr>
+        <w:rFonts w:ascii="Wingdings" w:hAnsi="Wingdings" w:hint="default"/>
+      </w:rPr>
+    </w:lvl>
+  </w:abstractNum>
+  <w:abstractNum w:abstractNumId="2" w15:restartNumberingAfterBreak="0">
+    <w:nsid w:val="283837A2"/>
+    <w:multiLevelType w:val="hybridMultilevel"/>
+    <w:tmpl w:val="E40EA73A"/>
+    <w:lvl w:ilvl="0" w:tplc="34090001">
+      <w:start w:val="1"/>
+      <w:numFmt w:val="bullet"/>
+      <w:lvlText w:val=""/>
+      <w:lvlJc w:val="left"/>
+      <w:pPr>
+        <w:ind w:left="720" w:hanging="360"/>
+      </w:pPr>
+      <w:rPr>
+        <w:rFonts w:ascii="Symbol" w:hAnsi="Symbol" w:hint="default"/>
+      </w:rPr>
+    </w:lvl>
+    <w:lvl w:ilvl="1" w:tplc="34090003" w:tentative="1">
+      <w:start w:val="1"/>
+      <w:numFmt w:val="bullet"/>
+      <w:lvlText w:val="o"/>
+      <w:lvlJc w:val="left"/>
+      <w:pPr>
+        <w:ind w:left="1440" w:hanging="360"/>
+      </w:pPr>
+      <w:rPr>
+        <w:rFonts w:ascii="Courier New" w:hAnsi="Courier New" w:cs="Courier New" w:hint="default"/>
+      </w:rPr>
+    </w:lvl>
+    <w:lvl w:ilvl="2" w:tplc="34090005" w:tentative="1">
+      <w:start w:val="1"/>
+      <w:numFmt w:val="bullet"/>
+      <w:lvlText w:val=""/>
+      <w:lvlJc w:val="left"/>
+      <w:pPr>
+        <w:ind w:left="2160" w:hanging="360"/>
+      </w:pPr>
+      <w:rPr>
+        <w:rFonts w:ascii="Wingdings" w:hAnsi="Wingdings" w:hint="default"/>
+      </w:rPr>
+    </w:lvl>
+    <w:lvl w:ilvl="3" w:tplc="34090001" w:tentative="1">
+      <w:start w:val="1"/>
+      <w:numFmt w:val="bullet"/>
+      <w:lvlText w:val=""/>
+      <w:lvlJc w:val="left"/>
+      <w:pPr>
+        <w:ind w:left="2880" w:hanging="360"/>
+      </w:pPr>
+      <w:rPr>
+        <w:rFonts w:ascii="Symbol" w:hAnsi="Symbol" w:hint="default"/>
+      </w:rPr>
+    </w:lvl>
+    <w:lvl w:ilvl="4" w:tplc="34090003" w:tentative="1">
+      <w:start w:val="1"/>
+      <w:numFmt w:val="bullet"/>
+      <w:lvlText w:val="o"/>
+      <w:lvlJc w:val="left"/>
+      <w:pPr>
+        <w:ind w:left="3600" w:hanging="360"/>
+      </w:pPr>
+      <w:rPr>
+        <w:rFonts w:ascii="Courier New" w:hAnsi="Courier New" w:cs="Courier New" w:hint="default"/>
+      </w:rPr>
+    </w:lvl>
+    <w:lvl w:ilvl="5" w:tplc="34090005" w:tentative="1">
+      <w:start w:val="1"/>
+      <w:numFmt w:val="bullet"/>
+      <w:lvlText w:val=""/>
+      <w:lvlJc w:val="left"/>
+      <w:pPr>
+        <w:ind w:left="4320" w:hanging="360"/>
+      </w:pPr>
+      <w:rPr>
+        <w:rFonts w:ascii="Wingdings" w:hAnsi="Wingdings" w:hint="default"/>
+      </w:rPr>
+    </w:lvl>
+    <w:lvl w:ilvl="6" w:tplc="34090001" w:tentative="1">
+      <w:start w:val="1"/>
+      <w:numFmt w:val="bullet"/>
+      <w:lvlText w:val=""/>
+      <w:lvlJc w:val="left"/>
+      <w:pPr>
+        <w:ind w:left="5040" w:hanging="360"/>
+      </w:pPr>
+      <w:rPr>
+        <w:rFonts w:ascii="Symbol" w:hAnsi="Symbol" w:hint="default"/>
+      </w:rPr>
+    </w:lvl>
+    <w:lvl w:ilvl="7" w:tplc="34090003" w:tentative="1">
+      <w:start w:val="1"/>
+      <w:numFmt w:val="bullet"/>
+      <w:lvlText w:val="o"/>
+      <w:lvlJc w:val="left"/>
+      <w:pPr>
+        <w:ind w:left="5760" w:hanging="360"/>
+      </w:pPr>
+      <w:rPr>
+        <w:rFonts w:ascii="Courier New" w:hAnsi="Courier New" w:cs="Courier New" w:hint="default"/>
+      </w:rPr>
+    </w:lvl>
+    <w:lvl w:ilvl="8" w:tplc="34090005" w:tentative="1">
+      <w:start w:val="1"/>
+      <w:numFmt w:val="bullet"/>
+      <w:lvlText w:val=""/>
+      <w:lvlJc w:val="left"/>
+      <w:pPr>
+        <w:ind w:left="6480" w:hanging="360"/>
+      </w:pPr>
+      <w:rPr>
+        <w:rFonts w:ascii="Wingdings" w:hAnsi="Wingdings" w:hint="default"/>
+      </w:rPr>
+    </w:lvl>
+  </w:abstractNum>
+  <w:abstractNum w:abstractNumId="3" w15:restartNumberingAfterBreak="0">
+    <w:nsid w:val="2FE52A42"/>
+    <w:multiLevelType w:val="hybridMultilevel"/>
+    <w:tmpl w:val="C28E6148"/>
+    <w:lvl w:ilvl="0" w:tplc="34090001">
+      <w:start w:val="1"/>
+      <w:numFmt w:val="bullet"/>
+      <w:lvlText w:val=""/>
+      <w:lvlJc w:val="left"/>
+      <w:pPr>
+        <w:ind w:left="720" w:hanging="360"/>
+      </w:pPr>
+      <w:rPr>
+        <w:rFonts w:ascii="Symbol" w:hAnsi="Symbol" w:hint="default"/>
+      </w:rPr>
+    </w:lvl>
+    <w:lvl w:ilvl="1" w:tplc="34090003" w:tentative="1">
+      <w:start w:val="1"/>
+      <w:numFmt w:val="bullet"/>
+      <w:lvlText w:val="o"/>
+      <w:lvlJc w:val="left"/>
+      <w:pPr>
+        <w:ind w:left="1440" w:hanging="360"/>
+      </w:pPr>
+      <w:rPr>
+        <w:rFonts w:ascii="Courier New" w:hAnsi="Courier New" w:cs="Courier New" w:hint="default"/>
+      </w:rPr>
+    </w:lvl>
+    <w:lvl w:ilvl="2" w:tplc="34090005" w:tentative="1">
+      <w:start w:val="1"/>
+      <w:numFmt w:val="bullet"/>
+      <w:lvlText w:val=""/>
+      <w:lvlJc w:val="left"/>
+      <w:pPr>
+        <w:ind w:left="2160" w:hanging="360"/>
+      </w:pPr>
+      <w:rPr>
+        <w:rFonts w:ascii="Wingdings" w:hAnsi="Wingdings" w:hint="default"/>
+      </w:rPr>
+    </w:lvl>
+    <w:lvl w:ilvl="3" w:tplc="34090001" w:tentative="1">
+      <w:start w:val="1"/>
+      <w:numFmt w:val="bullet"/>
+      <w:lvlText w:val=""/>
+      <w:lvlJc w:val="left"/>
+      <w:pPr>
+        <w:ind w:left="2880" w:hanging="360"/>
+      </w:pPr>
+      <w:rPr>
+        <w:rFonts w:ascii="Symbol" w:hAnsi="Symbol" w:hint="default"/>
+      </w:rPr>
+    </w:lvl>
+    <w:lvl w:ilvl="4" w:tplc="34090003" w:tentative="1">
+      <w:start w:val="1"/>
+      <w:numFmt w:val="bullet"/>
+      <w:lvlText w:val="o"/>
+      <w:lvlJc w:val="left"/>
+      <w:pPr>
+        <w:ind w:left="3600" w:hanging="360"/>
+      </w:pPr>
+      <w:rPr>
+        <w:rFonts w:ascii="Courier New" w:hAnsi="Courier New" w:cs="Courier New" w:hint="default"/>
+      </w:rPr>
+    </w:lvl>
+    <w:lvl w:ilvl="5" w:tplc="34090005" w:tentative="1">
+      <w:start w:val="1"/>
+      <w:numFmt w:val="bullet"/>
+      <w:lvlText w:val=""/>
+      <w:lvlJc w:val="left"/>
+      <w:pPr>
+        <w:ind w:left="4320" w:hanging="360"/>
+      </w:pPr>
+      <w:rPr>
+        <w:rFonts w:ascii="Wingdings" w:hAnsi="Wingdings" w:hint="default"/>
+      </w:rPr>
+    </w:lvl>
+    <w:lvl w:ilvl="6" w:tplc="34090001" w:tentative="1">
+      <w:start w:val="1"/>
+      <w:numFmt w:val="bullet"/>
+      <w:lvlText w:val=""/>
+      <w:lvlJc w:val="left"/>
+      <w:pPr>
+        <w:ind w:left="5040" w:hanging="360"/>
+      </w:pPr>
+      <w:rPr>
+        <w:rFonts w:ascii="Symbol" w:hAnsi="Symbol" w:hint="default"/>
+      </w:rPr>
+    </w:lvl>
+    <w:lvl w:ilvl="7" w:tplc="34090003" w:tentative="1">
+      <w:start w:val="1"/>
+      <w:numFmt w:val="bullet"/>
+      <w:lvlText w:val="o"/>
+      <w:lvlJc w:val="left"/>
+      <w:pPr>
+        <w:ind w:left="5760" w:hanging="360"/>
+      </w:pPr>
+      <w:rPr>
+        <w:rFonts w:ascii="Courier New" w:hAnsi="Courier New" w:cs="Courier New" w:hint="default"/>
+      </w:rPr>
+    </w:lvl>
+    <w:lvl w:ilvl="8" w:tplc="34090005" w:tentative="1">
+      <w:start w:val="1"/>
+      <w:numFmt w:val="bullet"/>
+      <w:lvlText w:val=""/>
+      <w:lvlJc w:val="left"/>
+      <w:pPr>
+        <w:ind w:left="6480" w:hanging="360"/>
+      </w:pPr>
+      <w:rPr>
+        <w:rFonts w:ascii="Wingdings" w:hAnsi="Wingdings" w:hint="default"/>
+      </w:rPr>
+    </w:lvl>
+  </w:abstractNum>
+  <w:abstractNum w:abstractNumId="4" w15:restartNumberingAfterBreak="0">
+    <w:nsid w:val="37C71CC8"/>
+    <w:multiLevelType w:val="hybridMultilevel"/>
+    <w:tmpl w:val="DAA4429A"/>
+    <w:lvl w:ilvl="0" w:tplc="34090001">
+      <w:start w:val="1"/>
+      <w:numFmt w:val="bullet"/>
+      <w:lvlText w:val=""/>
+      <w:lvlJc w:val="left"/>
+      <w:pPr>
+        <w:ind w:left="720" w:hanging="360"/>
+      </w:pPr>
+      <w:rPr>
+        <w:rFonts w:ascii="Symbol" w:hAnsi="Symbol" w:hint="default"/>
+      </w:rPr>
+    </w:lvl>
+    <w:lvl w:ilvl="1" w:tplc="34090003" w:tentative="1">
+      <w:start w:val="1"/>
+      <w:numFmt w:val="bullet"/>
+      <w:lvlText w:val="o"/>
+      <w:lvlJc w:val="left"/>
+      <w:pPr>
+        <w:ind w:left="1440" w:hanging="360"/>
+      </w:pPr>
+      <w:rPr>
+        <w:rFonts w:ascii="Courier New" w:hAnsi="Courier New" w:cs="Courier New" w:hint="default"/>
+      </w:rPr>
+    </w:lvl>
+    <w:lvl w:ilvl="2" w:tplc="34090005" w:tentative="1">
+      <w:start w:val="1"/>
+      <w:numFmt w:val="bullet"/>
+      <w:lvlText w:val=""/>
+      <w:lvlJc w:val="left"/>
+      <w:pPr>
+        <w:ind w:left="2160" w:hanging="360"/>
+      </w:pPr>
+      <w:rPr>
+        <w:rFonts w:ascii="Wingdings" w:hAnsi="Wingdings" w:hint="default"/>
+      </w:rPr>
+    </w:lvl>
+    <w:lvl w:ilvl="3" w:tplc="34090001" w:tentative="1">
+      <w:start w:val="1"/>
+      <w:numFmt w:val="bullet"/>
+      <w:lvlText w:val=""/>
+      <w:lvlJc w:val="left"/>
+      <w:pPr>
+        <w:ind w:left="2880" w:hanging="360"/>
+      </w:pPr>
+      <w:rPr>
+        <w:rFonts w:ascii="Symbol" w:hAnsi="Symbol" w:hint="default"/>
+      </w:rPr>
+    </w:lvl>
+    <w:lvl w:ilvl="4" w:tplc="34090003" w:tentative="1">
+      <w:start w:val="1"/>
+      <w:numFmt w:val="bullet"/>
+      <w:lvlText w:val="o"/>
+      <w:lvlJc w:val="left"/>
+      <w:pPr>
+        <w:ind w:left="3600" w:hanging="360"/>
+      </w:pPr>
+      <w:rPr>
+        <w:rFonts w:ascii="Courier New" w:hAnsi="Courier New" w:cs="Courier New" w:hint="default"/>
+      </w:rPr>
+    </w:lvl>
+    <w:lvl w:ilvl="5" w:tplc="34090005" w:tentative="1">
+      <w:start w:val="1"/>
+      <w:numFmt w:val="bullet"/>
+      <w:lvlText w:val=""/>
+      <w:lvlJc w:val="left"/>
+      <w:pPr>
+        <w:ind w:left="4320" w:hanging="360"/>
+      </w:pPr>
+      <w:rPr>
+        <w:rFonts w:ascii="Wingdings" w:hAnsi="Wingdings" w:hint="default"/>
+      </w:rPr>
+    </w:lvl>
+    <w:lvl w:ilvl="6" w:tplc="34090001" w:tentative="1">
+      <w:start w:val="1"/>
+      <w:numFmt w:val="bullet"/>
+      <w:lvlText w:val=""/>
+      <w:lvlJc w:val="left"/>
+      <w:pPr>
+        <w:ind w:left="5040" w:hanging="360"/>
+      </w:pPr>
+      <w:rPr>
+        <w:rFonts w:ascii="Symbol" w:hAnsi="Symbol" w:hint="default"/>
+      </w:rPr>
+    </w:lvl>
+    <w:lvl w:ilvl="7" w:tplc="34090003" w:tentative="1">
+      <w:start w:val="1"/>
+      <w:numFmt w:val="bullet"/>
+      <w:lvlText w:val="o"/>
+      <w:lvlJc w:val="left"/>
+      <w:pPr>
+        <w:ind w:left="5760" w:hanging="360"/>
+      </w:pPr>
+      <w:rPr>
+        <w:rFonts w:ascii="Courier New" w:hAnsi="Courier New" w:cs="Courier New" w:hint="default"/>
+      </w:rPr>
+    </w:lvl>
+    <w:lvl w:ilvl="8" w:tplc="34090005" w:tentative="1">
+      <w:start w:val="1"/>
+      <w:numFmt w:val="bullet"/>
+      <w:lvlText w:val=""/>
+      <w:lvlJc w:val="left"/>
+      <w:pPr>
+        <w:ind w:left="6480" w:hanging="360"/>
+      </w:pPr>
+      <w:rPr>
+        <w:rFonts w:ascii="Wingdings" w:hAnsi="Wingdings" w:hint="default"/>
+      </w:rPr>
+    </w:lvl>
+  </w:abstractNum>
+  <w:num w:numId="1">
+    <w:abstractNumId w:val="2"/>
+  </w:num>
+  <w:num w:numId="2">
+    <w:abstractNumId w:val="1"/>
+  </w:num>
+  <w:num w:numId="3">
+    <w:abstractNumId w:val="4"/>
+  </w:num>
+  <w:num w:numId="4">
+    <w:abstractNumId w:val="3"/>
+  </w:num>
+  <w:num w:numId="5">
+    <w:abstractNumId w:val="0"/>
+  </w:num>
+</w:numbering>
 </file>
 
 <file path=word/styles.xml><?xml version="1.0" encoding="utf-8"?>
@@ -780,6 +2403,27 @@
     <w:name w:val="Normal"/>
     <w:qFormat/>
   </w:style>
+  <w:style w:type="paragraph" w:styleId="Heading1">
+    <w:name w:val="heading 1"/>
+    <w:basedOn w:val="Normal"/>
+    <w:next w:val="Normal"/>
+    <w:link w:val="Heading1Char"/>
+    <w:uiPriority w:val="9"/>
+    <w:qFormat/>
+    <w:rsid w:val="000B69B2"/>
+    <w:pPr>
+      <w:keepNext/>
+      <w:keepLines/>
+      <w:spacing w:before="240" w:after="0"/>
+      <w:outlineLvl w:val="0"/>
+    </w:pPr>
+    <w:rPr>
+      <w:rFonts w:asciiTheme="majorHAnsi" w:eastAsiaTheme="majorEastAsia" w:hAnsiTheme="majorHAnsi" w:cstheme="majorBidi"/>
+      <w:color w:val="2E74B5" w:themeColor="accent1" w:themeShade="BF"/>
+      <w:sz w:val="32"/>
+      <w:szCs w:val="32"/>
+    </w:rPr>
+  </w:style>
   <w:style w:type="character" w:default="1" w:styleId="DefaultParagraphFont">
     <w:name w:val="Default Paragraph Font"/>
     <w:uiPriority w:val="1"/>
@@ -817,6 +2461,89 @@
       <w:color w:val="0563C1" w:themeColor="hyperlink"/>
       <w:u w:val="single"/>
     </w:rPr>
+  </w:style>
+  <w:style w:type="paragraph" w:styleId="NoSpacing">
+    <w:name w:val="No Spacing"/>
+    <w:link w:val="NoSpacingChar"/>
+    <w:uiPriority w:val="1"/>
+    <w:qFormat/>
+    <w:rsid w:val="000B69B2"/>
+    <w:pPr>
+      <w:spacing w:after="0" w:line="240" w:lineRule="auto"/>
+    </w:pPr>
+    <w:rPr>
+      <w:rFonts w:eastAsiaTheme="minorEastAsia"/>
+      <w:lang w:val="en-US"/>
+    </w:rPr>
+  </w:style>
+  <w:style w:type="character" w:customStyle="1" w:styleId="NoSpacingChar">
+    <w:name w:val="No Spacing Char"/>
+    <w:basedOn w:val="DefaultParagraphFont"/>
+    <w:link w:val="NoSpacing"/>
+    <w:uiPriority w:val="1"/>
+    <w:rsid w:val="000B69B2"/>
+    <w:rPr>
+      <w:rFonts w:eastAsiaTheme="minorEastAsia"/>
+      <w:lang w:val="en-US"/>
+    </w:rPr>
+  </w:style>
+  <w:style w:type="paragraph" w:styleId="Title">
+    <w:name w:val="Title"/>
+    <w:basedOn w:val="Normal"/>
+    <w:next w:val="Normal"/>
+    <w:link w:val="TitleChar"/>
+    <w:uiPriority w:val="10"/>
+    <w:qFormat/>
+    <w:rsid w:val="000B69B2"/>
+    <w:pPr>
+      <w:spacing w:after="0" w:line="240" w:lineRule="auto"/>
+      <w:contextualSpacing/>
+    </w:pPr>
+    <w:rPr>
+      <w:rFonts w:asciiTheme="majorHAnsi" w:eastAsiaTheme="majorEastAsia" w:hAnsiTheme="majorHAnsi" w:cstheme="majorBidi"/>
+      <w:spacing w:val="-10"/>
+      <w:kern w:val="28"/>
+      <w:sz w:val="56"/>
+      <w:szCs w:val="56"/>
+    </w:rPr>
+  </w:style>
+  <w:style w:type="character" w:customStyle="1" w:styleId="TitleChar">
+    <w:name w:val="Title Char"/>
+    <w:basedOn w:val="DefaultParagraphFont"/>
+    <w:link w:val="Title"/>
+    <w:uiPriority w:val="10"/>
+    <w:rsid w:val="000B69B2"/>
+    <w:rPr>
+      <w:rFonts w:asciiTheme="majorHAnsi" w:eastAsiaTheme="majorEastAsia" w:hAnsiTheme="majorHAnsi" w:cstheme="majorBidi"/>
+      <w:spacing w:val="-10"/>
+      <w:kern w:val="28"/>
+      <w:sz w:val="56"/>
+      <w:szCs w:val="56"/>
+    </w:rPr>
+  </w:style>
+  <w:style w:type="character" w:customStyle="1" w:styleId="Heading1Char">
+    <w:name w:val="Heading 1 Char"/>
+    <w:basedOn w:val="DefaultParagraphFont"/>
+    <w:link w:val="Heading1"/>
+    <w:uiPriority w:val="9"/>
+    <w:rsid w:val="000B69B2"/>
+    <w:rPr>
+      <w:rFonts w:asciiTheme="majorHAnsi" w:eastAsiaTheme="majorEastAsia" w:hAnsiTheme="majorHAnsi" w:cstheme="majorBidi"/>
+      <w:color w:val="2E74B5" w:themeColor="accent1" w:themeShade="BF"/>
+      <w:sz w:val="32"/>
+      <w:szCs w:val="32"/>
+    </w:rPr>
+  </w:style>
+  <w:style w:type="paragraph" w:styleId="ListParagraph">
+    <w:name w:val="List Paragraph"/>
+    <w:basedOn w:val="Normal"/>
+    <w:uiPriority w:val="34"/>
+    <w:qFormat/>
+    <w:rsid w:val="000B69B2"/>
+    <w:pPr>
+      <w:ind w:left="720"/>
+      <w:contextualSpacing/>
+    </w:pPr>
   </w:style>
 </w:styles>
 </file>
@@ -1080,4 +2807,23 @@
     </a:ext>
   </a:extLst>
 </a:theme>
+</file>
+
+<file path=customXml/item1.xml><?xml version="1.0" encoding="utf-8"?>
+<CoverPageProperties xmlns="http://schemas.microsoft.com/office/2006/coverPageProps">
+  <PublishDate>2016-02-15T00:00:00</PublishDate>
+  <Abstract/>
+  <CompanyAddress/>
+  <CompanyPhone/>
+  <CompanyFax/>
+  <CompanyEmail/>
+</CoverPageProperties>
+</file>
+
+<file path=customXml/itemProps1.xml><?xml version="1.0" encoding="utf-8"?>
+<ds:datastoreItem xmlns:ds="http://schemas.openxmlformats.org/officeDocument/2006/customXml" ds:itemID="{55AF091B-3C7A-41E3-B477-F2FDAA23CFDA}">
+  <ds:schemaRefs>
+    <ds:schemaRef ds:uri="http://schemas.microsoft.com/office/2006/coverPageProps"/>
+  </ds:schemaRefs>
+</ds:datastoreItem>
 </file>
</xml_diff>